<commit_message>
updated write up and removed iterations
</commit_message>
<xml_diff>
--- a/Enron Finance and Email Analysis with Machine Learning/Project 5 - Enron Analysis.docx
+++ b/Enron Finance and Email Analysis with Machine Learning/Project 5 - Enron Analysis.docx
@@ -32,6 +32,7 @@
     <w:p>
       <w:pPr>
         <w:pStyle w:val="NoSpacing"/>
+        <w:spacing w:after="120"/>
       </w:pPr>
       <w:r>
         <w:t xml:space="preserve">In 2000, Enron was one of the largest companies in the United States. By 2002, it had collapsed into bankruptcy due to widespread corporate fraud. In the resulting Federal investigation, a significant amount of typically confidential information entered into the public record, including tens of thousands of emails and detailed financial data for top executives. In this project, </w:t>
@@ -193,207 +194,1264 @@
     </w:p>
     <w:p>
       <w:pPr>
-        <w:pStyle w:val="NoSpacing"/>
-      </w:pPr>
-    </w:p>
-    <w:p>
-      <w:pPr>
-        <w:pStyle w:val="NoSpacing"/>
-      </w:pPr>
-      <w:r>
-        <w:t>Top 8 features and scores using SelectKBest:</w:t>
-      </w:r>
-      <w:bookmarkStart w:id="0" w:name="_GoBack"/>
-      <w:bookmarkEnd w:id="0"/>
-    </w:p>
-    <w:p>
-      <w:pPr>
-        <w:pStyle w:val="NoSpacing"/>
+        <w:spacing w:after="120" w:line="240" w:lineRule="auto"/>
+      </w:pPr>
+      <w:r>
+        <w:t xml:space="preserve">All available features from the data set were used except the actual email addresses.  Two new features were created but not used: </w:t>
+      </w:r>
+      <w:proofErr w:type="spellStart"/>
+      <w:r>
+        <w:t>total_comp</w:t>
+      </w:r>
+      <w:proofErr w:type="spellEnd"/>
+      <w:r>
+        <w:t xml:space="preserve"> and </w:t>
+      </w:r>
+      <w:proofErr w:type="spellStart"/>
+      <w:r>
+        <w:t>fraction_to_poi</w:t>
+      </w:r>
+      <w:proofErr w:type="spellEnd"/>
+      <w:r>
+        <w:t xml:space="preserve">.  The feature </w:t>
+      </w:r>
+      <w:proofErr w:type="spellStart"/>
+      <w:r>
+        <w:t>total_comp</w:t>
+      </w:r>
+      <w:proofErr w:type="spellEnd"/>
+      <w:r>
+        <w:t xml:space="preserve"> sums salary, bonus, </w:t>
+      </w:r>
+      <w:proofErr w:type="spellStart"/>
+      <w:r>
+        <w:t>total_stock_value</w:t>
+      </w:r>
+      <w:proofErr w:type="spellEnd"/>
+      <w:r>
+        <w:t xml:space="preserve">, and </w:t>
+      </w:r>
+      <w:proofErr w:type="spellStart"/>
+      <w:r>
+        <w:t>exercised_stock_options</w:t>
+      </w:r>
+      <w:proofErr w:type="spellEnd"/>
+      <w:r>
+        <w:t xml:space="preserve">.  </w:t>
+      </w:r>
+      <w:proofErr w:type="spellStart"/>
+      <w:r>
+        <w:t>Fraction_to_poi</w:t>
+      </w:r>
+      <w:proofErr w:type="spellEnd"/>
+      <w:r>
+        <w:t xml:space="preserve"> generates the fraction of emails to and from the POI.  The idea was to compress features into a bigger metric; however, neither feature seemed to help with accuracy, precision, or recall.  </w:t>
+      </w:r>
+    </w:p>
+    <w:p>
+      <w:pPr>
+        <w:spacing w:after="0" w:line="240" w:lineRule="auto"/>
+      </w:pPr>
+      <w:r>
+        <w:t xml:space="preserve">The features list was pass through </w:t>
+      </w:r>
+      <w:proofErr w:type="spellStart"/>
+      <w:r>
+        <w:t>SelectKBest</w:t>
+      </w:r>
+      <w:proofErr w:type="spellEnd"/>
+      <w:r>
+        <w:t xml:space="preserve"> to identify the top </w:t>
+      </w:r>
+      <w:r>
+        <w:t>6</w:t>
+      </w:r>
+      <w:r>
+        <w:t xml:space="preserve"> features.  </w:t>
+      </w:r>
+      <w:r>
+        <w:t xml:space="preserve">There were a total of 18 identified features.  </w:t>
+      </w:r>
+      <w:r>
+        <w:t>Every number of top features from 4 to 12 was tested.  A feature quantity of 6 produced the highest accuracy, precision, and recall.</w:t>
+      </w:r>
+      <w:r>
+        <w:t xml:space="preserve">  Here are the t</w:t>
+      </w:r>
+      <w:r>
+        <w:rPr>
+          <w:rFonts w:ascii="Calibri" w:eastAsia="Calibri" w:hAnsi="Calibri" w:cs="Calibri"/>
+        </w:rPr>
+        <w:t xml:space="preserve">op </w:t>
+      </w:r>
+      <w:r>
+        <w:rPr>
+          <w:rFonts w:ascii="Calibri" w:eastAsia="Calibri" w:hAnsi="Calibri" w:cs="Calibri"/>
+        </w:rPr>
+        <w:t>6</w:t>
+      </w:r>
+      <w:r>
+        <w:rPr>
+          <w:rFonts w:ascii="Calibri" w:eastAsia="Calibri" w:hAnsi="Calibri" w:cs="Calibri"/>
+        </w:rPr>
+        <w:t xml:space="preserve"> features and scores using </w:t>
+      </w:r>
+      <w:proofErr w:type="spellStart"/>
+      <w:r>
+        <w:rPr>
+          <w:rFonts w:ascii="Calibri" w:eastAsia="Calibri" w:hAnsi="Calibri" w:cs="Calibri"/>
+        </w:rPr>
+        <w:t>SelectKBest</w:t>
+      </w:r>
+      <w:proofErr w:type="spellEnd"/>
+      <w:r>
+        <w:rPr>
+          <w:rFonts w:ascii="Calibri" w:eastAsia="Calibri" w:hAnsi="Calibri" w:cs="Calibri"/>
+        </w:rPr>
+        <w:t>:</w:t>
+      </w:r>
+    </w:p>
+    <w:p>
+      <w:pPr>
+        <w:spacing w:after="0" w:line="240" w:lineRule="auto"/>
         <w:ind w:left="720"/>
-        <w:rPr>
-          <w:rFonts w:ascii="Consolas" w:eastAsia="Times New Roman" w:hAnsi="Consolas" w:cs="Times New Roman"/>
-          <w:color w:val="008200"/>
-          <w:sz w:val="18"/>
-          <w:szCs w:val="18"/>
-          <w:bdr w:val="none" w:sz="0" w:space="0" w:color="auto" w:frame="1"/>
-        </w:rPr>
-      </w:pPr>
-      <w:r>
-        <w:rPr>
-          <w:rFonts w:ascii="Consolas" w:eastAsia="Times New Roman" w:hAnsi="Consolas" w:cs="Times New Roman"/>
-          <w:color w:val="008200"/>
-          <w:sz w:val="18"/>
-          <w:szCs w:val="18"/>
-          <w:bdr w:val="none" w:sz="0" w:space="0" w:color="auto" w:frame="1"/>
-        </w:rPr>
-        <w:t>#1 exercised_stock_options with score 24.8150797332</w:t>
-      </w:r>
-    </w:p>
-    <w:p>
-      <w:pPr>
-        <w:pStyle w:val="NoSpacing"/>
+      </w:pPr>
+      <w:r>
+        <w:rPr>
+          <w:rFonts w:ascii="Consolas" w:eastAsia="Consolas" w:hAnsi="Consolas" w:cs="Consolas"/>
+          <w:color w:val="008200"/>
+          <w:sz w:val="18"/>
+          <w:szCs w:val="18"/>
+        </w:rPr>
+        <w:t xml:space="preserve">#1 </w:t>
+      </w:r>
+      <w:proofErr w:type="spellStart"/>
+      <w:r>
+        <w:rPr>
+          <w:rFonts w:ascii="Consolas" w:eastAsia="Consolas" w:hAnsi="Consolas" w:cs="Consolas"/>
+          <w:color w:val="008200"/>
+          <w:sz w:val="18"/>
+          <w:szCs w:val="18"/>
+        </w:rPr>
+        <w:t>exercised_stock_options</w:t>
+      </w:r>
+      <w:proofErr w:type="spellEnd"/>
+      <w:r>
+        <w:rPr>
+          <w:rFonts w:ascii="Consolas" w:eastAsia="Consolas" w:hAnsi="Consolas" w:cs="Consolas"/>
+          <w:color w:val="008200"/>
+          <w:sz w:val="18"/>
+          <w:szCs w:val="18"/>
+        </w:rPr>
+        <w:t xml:space="preserve"> with score 24.8150797332</w:t>
+      </w:r>
+    </w:p>
+    <w:p>
+      <w:pPr>
+        <w:spacing w:after="0" w:line="240" w:lineRule="auto"/>
         <w:ind w:left="720"/>
-        <w:rPr>
-          <w:rFonts w:ascii="Consolas" w:eastAsia="Times New Roman" w:hAnsi="Consolas" w:cs="Times New Roman"/>
-          <w:color w:val="008200"/>
-          <w:sz w:val="18"/>
-          <w:szCs w:val="18"/>
-          <w:bdr w:val="none" w:sz="0" w:space="0" w:color="auto" w:frame="1"/>
-        </w:rPr>
-      </w:pPr>
-      <w:r>
-        <w:rPr>
-          <w:rFonts w:ascii="Consolas" w:eastAsia="Times New Roman" w:hAnsi="Consolas" w:cs="Times New Roman"/>
-          <w:color w:val="008200"/>
-          <w:sz w:val="18"/>
-          <w:szCs w:val="18"/>
-          <w:bdr w:val="none" w:sz="0" w:space="0" w:color="auto" w:frame="1"/>
-        </w:rPr>
-        <w:t>#2 total_stock_value with score 24.1828986786</w:t>
-      </w:r>
-    </w:p>
-    <w:p>
-      <w:pPr>
-        <w:pStyle w:val="NoSpacing"/>
+      </w:pPr>
+      <w:r>
+        <w:rPr>
+          <w:rFonts w:ascii="Consolas" w:eastAsia="Consolas" w:hAnsi="Consolas" w:cs="Consolas"/>
+          <w:color w:val="008200"/>
+          <w:sz w:val="18"/>
+          <w:szCs w:val="18"/>
+        </w:rPr>
+        <w:t xml:space="preserve">#2 </w:t>
+      </w:r>
+      <w:proofErr w:type="spellStart"/>
+      <w:r>
+        <w:rPr>
+          <w:rFonts w:ascii="Consolas" w:eastAsia="Consolas" w:hAnsi="Consolas" w:cs="Consolas"/>
+          <w:color w:val="008200"/>
+          <w:sz w:val="18"/>
+          <w:szCs w:val="18"/>
+        </w:rPr>
+        <w:t>total_stock_value</w:t>
+      </w:r>
+      <w:proofErr w:type="spellEnd"/>
+      <w:r>
+        <w:rPr>
+          <w:rFonts w:ascii="Consolas" w:eastAsia="Consolas" w:hAnsi="Consolas" w:cs="Consolas"/>
+          <w:color w:val="008200"/>
+          <w:sz w:val="18"/>
+          <w:szCs w:val="18"/>
+        </w:rPr>
+        <w:t xml:space="preserve"> with score 24.1828986786</w:t>
+      </w:r>
+    </w:p>
+    <w:p>
+      <w:pPr>
+        <w:spacing w:after="0" w:line="240" w:lineRule="auto"/>
         <w:ind w:left="720"/>
-        <w:rPr>
-          <w:rFonts w:ascii="Consolas" w:eastAsia="Times New Roman" w:hAnsi="Consolas" w:cs="Times New Roman"/>
-          <w:color w:val="008200"/>
-          <w:sz w:val="18"/>
-          <w:szCs w:val="18"/>
-          <w:bdr w:val="none" w:sz="0" w:space="0" w:color="auto" w:frame="1"/>
-        </w:rPr>
-      </w:pPr>
-      <w:r>
-        <w:rPr>
-          <w:rFonts w:ascii="Consolas" w:eastAsia="Times New Roman" w:hAnsi="Consolas" w:cs="Times New Roman"/>
-          <w:color w:val="008200"/>
-          <w:sz w:val="18"/>
-          <w:szCs w:val="18"/>
-          <w:bdr w:val="none" w:sz="0" w:space="0" w:color="auto" w:frame="1"/>
+      </w:pPr>
+      <w:r>
+        <w:rPr>
+          <w:rFonts w:ascii="Consolas" w:eastAsia="Consolas" w:hAnsi="Consolas" w:cs="Consolas"/>
+          <w:color w:val="008200"/>
+          <w:sz w:val="18"/>
+          <w:szCs w:val="18"/>
         </w:rPr>
         <w:t>#3 bonus with score 20.7922520472</w:t>
       </w:r>
     </w:p>
     <w:p>
       <w:pPr>
-        <w:pStyle w:val="NoSpacing"/>
+        <w:spacing w:after="0" w:line="240" w:lineRule="auto"/>
         <w:ind w:left="720"/>
-        <w:rPr>
-          <w:rFonts w:ascii="Consolas" w:eastAsia="Times New Roman" w:hAnsi="Consolas" w:cs="Times New Roman"/>
-          <w:color w:val="008200"/>
-          <w:sz w:val="18"/>
-          <w:szCs w:val="18"/>
-          <w:bdr w:val="none" w:sz="0" w:space="0" w:color="auto" w:frame="1"/>
-        </w:rPr>
-      </w:pPr>
-      <w:r>
-        <w:rPr>
-          <w:rFonts w:ascii="Consolas" w:eastAsia="Times New Roman" w:hAnsi="Consolas" w:cs="Times New Roman"/>
-          <w:color w:val="008200"/>
-          <w:sz w:val="18"/>
-          <w:szCs w:val="18"/>
-          <w:bdr w:val="none" w:sz="0" w:space="0" w:color="auto" w:frame="1"/>
+      </w:pPr>
+      <w:r>
+        <w:rPr>
+          <w:rFonts w:ascii="Consolas" w:eastAsia="Consolas" w:hAnsi="Consolas" w:cs="Consolas"/>
+          <w:color w:val="008200"/>
+          <w:sz w:val="18"/>
+          <w:szCs w:val="18"/>
         </w:rPr>
         <w:t>#4 salary with score 18.2896840434</w:t>
       </w:r>
     </w:p>
     <w:p>
       <w:pPr>
-        <w:pStyle w:val="NoSpacing"/>
+        <w:spacing w:after="0" w:line="240" w:lineRule="auto"/>
         <w:ind w:left="720"/>
-        <w:rPr>
-          <w:rFonts w:ascii="Consolas" w:eastAsia="Times New Roman" w:hAnsi="Consolas" w:cs="Times New Roman"/>
-          <w:color w:val="008200"/>
-          <w:sz w:val="18"/>
-          <w:szCs w:val="18"/>
-          <w:bdr w:val="none" w:sz="0" w:space="0" w:color="auto" w:frame="1"/>
-        </w:rPr>
-      </w:pPr>
-      <w:r>
-        <w:rPr>
-          <w:rFonts w:ascii="Consolas" w:eastAsia="Times New Roman" w:hAnsi="Consolas" w:cs="Times New Roman"/>
-          <w:color w:val="008200"/>
-          <w:sz w:val="18"/>
-          <w:szCs w:val="18"/>
-          <w:bdr w:val="none" w:sz="0" w:space="0" w:color="auto" w:frame="1"/>
-        </w:rPr>
-        <w:t>#5 deferred_income with score 11.4584765793</w:t>
-      </w:r>
-    </w:p>
-    <w:p>
-      <w:pPr>
-        <w:pStyle w:val="NoSpacing"/>
+      </w:pPr>
+      <w:r>
+        <w:rPr>
+          <w:rFonts w:ascii="Consolas" w:eastAsia="Consolas" w:hAnsi="Consolas" w:cs="Consolas"/>
+          <w:color w:val="008200"/>
+          <w:sz w:val="18"/>
+          <w:szCs w:val="18"/>
+        </w:rPr>
+        <w:t xml:space="preserve">#5 </w:t>
+      </w:r>
+      <w:proofErr w:type="spellStart"/>
+      <w:r>
+        <w:rPr>
+          <w:rFonts w:ascii="Consolas" w:eastAsia="Consolas" w:hAnsi="Consolas" w:cs="Consolas"/>
+          <w:color w:val="008200"/>
+          <w:sz w:val="18"/>
+          <w:szCs w:val="18"/>
+        </w:rPr>
+        <w:t>deferred_income</w:t>
+      </w:r>
+      <w:proofErr w:type="spellEnd"/>
+      <w:r>
+        <w:rPr>
+          <w:rFonts w:ascii="Consolas" w:eastAsia="Consolas" w:hAnsi="Consolas" w:cs="Consolas"/>
+          <w:color w:val="008200"/>
+          <w:sz w:val="18"/>
+          <w:szCs w:val="18"/>
+        </w:rPr>
+        <w:t xml:space="preserve"> with score 11.4584765793</w:t>
+      </w:r>
+    </w:p>
+    <w:p>
+      <w:pPr>
+        <w:spacing w:after="0" w:line="240" w:lineRule="auto"/>
         <w:ind w:left="720"/>
-        <w:rPr>
-          <w:rFonts w:ascii="Consolas" w:eastAsia="Times New Roman" w:hAnsi="Consolas" w:cs="Times New Roman"/>
-          <w:color w:val="008200"/>
-          <w:sz w:val="18"/>
-          <w:szCs w:val="18"/>
-          <w:bdr w:val="none" w:sz="0" w:space="0" w:color="auto" w:frame="1"/>
-        </w:rPr>
-      </w:pPr>
-      <w:r>
-        <w:rPr>
-          <w:rFonts w:ascii="Consolas" w:eastAsia="Times New Roman" w:hAnsi="Consolas" w:cs="Times New Roman"/>
-          <w:color w:val="008200"/>
-          <w:sz w:val="18"/>
-          <w:szCs w:val="18"/>
-          <w:bdr w:val="none" w:sz="0" w:space="0" w:color="auto" w:frame="1"/>
-        </w:rPr>
-        <w:t>#6 long_term_incentive with score 9.92218601319</w:t>
-      </w:r>
-    </w:p>
-    <w:p>
-      <w:pPr>
-        <w:pStyle w:val="NoSpacing"/>
+      </w:pPr>
+      <w:r>
+        <w:rPr>
+          <w:rFonts w:ascii="Consolas" w:eastAsia="Consolas" w:hAnsi="Consolas" w:cs="Consolas"/>
+          <w:color w:val="008200"/>
+          <w:sz w:val="18"/>
+          <w:szCs w:val="18"/>
+        </w:rPr>
+        <w:t xml:space="preserve">#6 </w:t>
+      </w:r>
+      <w:proofErr w:type="spellStart"/>
+      <w:r>
+        <w:rPr>
+          <w:rFonts w:ascii="Consolas" w:eastAsia="Consolas" w:hAnsi="Consolas" w:cs="Consolas"/>
+          <w:color w:val="008200"/>
+          <w:sz w:val="18"/>
+          <w:szCs w:val="18"/>
+        </w:rPr>
+        <w:t>long_term_incentive</w:t>
+      </w:r>
+      <w:proofErr w:type="spellEnd"/>
+      <w:r>
+        <w:rPr>
+          <w:rFonts w:ascii="Consolas" w:eastAsia="Consolas" w:hAnsi="Consolas" w:cs="Consolas"/>
+          <w:color w:val="008200"/>
+          <w:sz w:val="18"/>
+          <w:szCs w:val="18"/>
+        </w:rPr>
+        <w:t xml:space="preserve"> with score 9.92218601319</w:t>
+      </w:r>
+    </w:p>
+    <w:p>
+      <w:pPr>
+        <w:tabs>
+          <w:tab w:val="left" w:pos="7245"/>
+        </w:tabs>
+        <w:spacing w:before="120" w:after="0" w:line="240" w:lineRule="auto"/>
+      </w:pPr>
+      <w:r>
+        <w:t xml:space="preserve">The feature </w:t>
+      </w:r>
+      <w:proofErr w:type="spellStart"/>
+      <w:r>
+        <w:t>loan_advances</w:t>
+      </w:r>
+      <w:proofErr w:type="spellEnd"/>
+      <w:r>
+        <w:t xml:space="preserve"> have the highest number of </w:t>
+      </w:r>
+      <w:proofErr w:type="spellStart"/>
+      <w:r>
+        <w:rPr>
+          <w:i/>
+        </w:rPr>
+        <w:t>NaN</w:t>
+      </w:r>
+      <w:proofErr w:type="spellEnd"/>
+      <w:r>
+        <w:t xml:space="preserve"> values</w:t>
+      </w:r>
+      <w:r>
+        <w:t xml:space="preserve">.  </w:t>
+      </w:r>
+      <w:r>
+        <w:t xml:space="preserve">Below is a list of Total </w:t>
+      </w:r>
+      <w:proofErr w:type="spellStart"/>
+      <w:r>
+        <w:t>NaN’s</w:t>
+      </w:r>
+      <w:proofErr w:type="spellEnd"/>
+      <w:r>
+        <w:t xml:space="preserve"> by feature in the data set:</w:t>
+      </w:r>
+    </w:p>
+    <w:p>
+      <w:pPr>
+        <w:tabs>
+          <w:tab w:val="left" w:pos="7245"/>
+        </w:tabs>
+        <w:spacing w:after="0" w:line="240" w:lineRule="auto"/>
         <w:ind w:left="720"/>
         <w:rPr>
-          <w:rFonts w:ascii="Consolas" w:eastAsia="Times New Roman" w:hAnsi="Consolas" w:cs="Times New Roman"/>
-          <w:color w:val="008200"/>
-          <w:sz w:val="18"/>
-          <w:szCs w:val="18"/>
-          <w:bdr w:val="none" w:sz="0" w:space="0" w:color="auto" w:frame="1"/>
-        </w:rPr>
-      </w:pPr>
-      <w:r>
-        <w:rPr>
-          <w:rFonts w:ascii="Consolas" w:eastAsia="Times New Roman" w:hAnsi="Consolas" w:cs="Times New Roman"/>
-          <w:color w:val="008200"/>
-          <w:sz w:val="18"/>
-          <w:szCs w:val="18"/>
-          <w:bdr w:val="none" w:sz="0" w:space="0" w:color="auto" w:frame="1"/>
-        </w:rPr>
-        <w:t>#7 restricted_stock with score 9.21281062198</w:t>
-      </w:r>
-    </w:p>
-    <w:p>
-      <w:pPr>
-        <w:pStyle w:val="NoSpacing"/>
+          <w:rFonts w:ascii="Consolas" w:hAnsi="Consolas"/>
+          <w:color w:val="008200"/>
+          <w:sz w:val="18"/>
+          <w:szCs w:val="18"/>
+        </w:rPr>
+      </w:pPr>
+      <w:r>
+        <w:rPr>
+          <w:rFonts w:ascii="Consolas" w:hAnsi="Consolas"/>
+          <w:color w:val="008200"/>
+          <w:sz w:val="18"/>
+          <w:szCs w:val="18"/>
+        </w:rPr>
+        <w:lastRenderedPageBreak/>
+        <w:t xml:space="preserve">* salary with 50 </w:t>
+      </w:r>
+      <w:proofErr w:type="spellStart"/>
+      <w:r>
+        <w:rPr>
+          <w:rFonts w:ascii="Consolas" w:hAnsi="Consolas"/>
+          <w:color w:val="008200"/>
+          <w:sz w:val="18"/>
+          <w:szCs w:val="18"/>
+        </w:rPr>
+        <w:t>NaN's</w:t>
+      </w:r>
+      <w:proofErr w:type="spellEnd"/>
+    </w:p>
+    <w:p>
+      <w:pPr>
+        <w:tabs>
+          <w:tab w:val="left" w:pos="7245"/>
+        </w:tabs>
+        <w:spacing w:after="0" w:line="240" w:lineRule="auto"/>
         <w:ind w:left="720"/>
         <w:rPr>
-          <w:rFonts w:ascii="Consolas" w:eastAsia="Times New Roman" w:hAnsi="Consolas" w:cs="Times New Roman"/>
-          <w:color w:val="008200"/>
-          <w:sz w:val="18"/>
-          <w:szCs w:val="18"/>
-          <w:bdr w:val="none" w:sz="0" w:space="0" w:color="auto" w:frame="1"/>
-        </w:rPr>
-      </w:pPr>
-      <w:r>
-        <w:rPr>
-          <w:rFonts w:ascii="Consolas" w:eastAsia="Times New Roman" w:hAnsi="Consolas" w:cs="Times New Roman"/>
-          <w:color w:val="008200"/>
-          <w:sz w:val="18"/>
-          <w:szCs w:val="18"/>
-          <w:bdr w:val="none" w:sz="0" w:space="0" w:color="auto" w:frame="1"/>
-        </w:rPr>
-        <w:t>#8 total_payments with score 8.77277773009</w:t>
-      </w:r>
-    </w:p>
-    <w:p>
-      <w:pPr>
-        <w:pStyle w:val="NoSpacing"/>
-      </w:pPr>
+          <w:rFonts w:ascii="Consolas" w:hAnsi="Consolas"/>
+          <w:color w:val="008200"/>
+          <w:sz w:val="18"/>
+          <w:szCs w:val="18"/>
+        </w:rPr>
+      </w:pPr>
+      <w:r>
+        <w:rPr>
+          <w:rFonts w:ascii="Consolas" w:hAnsi="Consolas"/>
+          <w:color w:val="008200"/>
+          <w:sz w:val="18"/>
+          <w:szCs w:val="18"/>
+        </w:rPr>
+        <w:t xml:space="preserve">* </w:t>
+      </w:r>
+      <w:proofErr w:type="spellStart"/>
+      <w:r>
+        <w:rPr>
+          <w:rFonts w:ascii="Consolas" w:hAnsi="Consolas"/>
+          <w:color w:val="008200"/>
+          <w:sz w:val="18"/>
+          <w:szCs w:val="18"/>
+        </w:rPr>
+        <w:t>to_messages</w:t>
+      </w:r>
+      <w:proofErr w:type="spellEnd"/>
+      <w:r>
+        <w:rPr>
+          <w:rFonts w:ascii="Consolas" w:hAnsi="Consolas"/>
+          <w:color w:val="008200"/>
+          <w:sz w:val="18"/>
+          <w:szCs w:val="18"/>
+        </w:rPr>
+        <w:t xml:space="preserve"> with 58 </w:t>
+      </w:r>
+      <w:proofErr w:type="spellStart"/>
+      <w:r>
+        <w:rPr>
+          <w:rFonts w:ascii="Consolas" w:hAnsi="Consolas"/>
+          <w:color w:val="008200"/>
+          <w:sz w:val="18"/>
+          <w:szCs w:val="18"/>
+        </w:rPr>
+        <w:t>NaN's</w:t>
+      </w:r>
+      <w:proofErr w:type="spellEnd"/>
+    </w:p>
+    <w:p>
+      <w:pPr>
+        <w:tabs>
+          <w:tab w:val="left" w:pos="7245"/>
+        </w:tabs>
+        <w:spacing w:after="0" w:line="240" w:lineRule="auto"/>
+        <w:ind w:left="720"/>
+        <w:rPr>
+          <w:rFonts w:ascii="Consolas" w:hAnsi="Consolas"/>
+          <w:color w:val="008200"/>
+          <w:sz w:val="18"/>
+          <w:szCs w:val="18"/>
+        </w:rPr>
+      </w:pPr>
+      <w:r>
+        <w:rPr>
+          <w:rFonts w:ascii="Consolas" w:hAnsi="Consolas"/>
+          <w:color w:val="008200"/>
+          <w:sz w:val="18"/>
+          <w:szCs w:val="18"/>
+        </w:rPr>
+        <w:t xml:space="preserve">* </w:t>
+      </w:r>
+      <w:proofErr w:type="spellStart"/>
+      <w:r>
+        <w:rPr>
+          <w:rFonts w:ascii="Consolas" w:hAnsi="Consolas"/>
+          <w:color w:val="008200"/>
+          <w:sz w:val="18"/>
+          <w:szCs w:val="18"/>
+        </w:rPr>
+        <w:t>deferral_payments</w:t>
+      </w:r>
+      <w:proofErr w:type="spellEnd"/>
+      <w:r>
+        <w:rPr>
+          <w:rFonts w:ascii="Consolas" w:hAnsi="Consolas"/>
+          <w:color w:val="008200"/>
+          <w:sz w:val="18"/>
+          <w:szCs w:val="18"/>
+        </w:rPr>
+        <w:t xml:space="preserve"> with 106 </w:t>
+      </w:r>
+      <w:proofErr w:type="spellStart"/>
+      <w:r>
+        <w:rPr>
+          <w:rFonts w:ascii="Consolas" w:hAnsi="Consolas"/>
+          <w:color w:val="008200"/>
+          <w:sz w:val="18"/>
+          <w:szCs w:val="18"/>
+        </w:rPr>
+        <w:t>NaN's</w:t>
+      </w:r>
+      <w:proofErr w:type="spellEnd"/>
+    </w:p>
+    <w:p>
+      <w:pPr>
+        <w:tabs>
+          <w:tab w:val="left" w:pos="7245"/>
+        </w:tabs>
+        <w:spacing w:after="0" w:line="240" w:lineRule="auto"/>
+        <w:ind w:left="720"/>
+        <w:rPr>
+          <w:rFonts w:ascii="Consolas" w:hAnsi="Consolas"/>
+          <w:color w:val="008200"/>
+          <w:sz w:val="18"/>
+          <w:szCs w:val="18"/>
+        </w:rPr>
+      </w:pPr>
+      <w:r>
+        <w:rPr>
+          <w:rFonts w:ascii="Consolas" w:hAnsi="Consolas"/>
+          <w:color w:val="008200"/>
+          <w:sz w:val="18"/>
+          <w:szCs w:val="18"/>
+        </w:rPr>
+        <w:t xml:space="preserve">* </w:t>
+      </w:r>
+      <w:proofErr w:type="spellStart"/>
+      <w:r>
+        <w:rPr>
+          <w:rFonts w:ascii="Consolas" w:hAnsi="Consolas"/>
+          <w:color w:val="008200"/>
+          <w:sz w:val="18"/>
+          <w:szCs w:val="18"/>
+        </w:rPr>
+        <w:t>total_payments</w:t>
+      </w:r>
+      <w:proofErr w:type="spellEnd"/>
+      <w:r>
+        <w:rPr>
+          <w:rFonts w:ascii="Consolas" w:hAnsi="Consolas"/>
+          <w:color w:val="008200"/>
+          <w:sz w:val="18"/>
+          <w:szCs w:val="18"/>
+        </w:rPr>
+        <w:t xml:space="preserve"> with 21 </w:t>
+      </w:r>
+      <w:proofErr w:type="spellStart"/>
+      <w:r>
+        <w:rPr>
+          <w:rFonts w:ascii="Consolas" w:hAnsi="Consolas"/>
+          <w:color w:val="008200"/>
+          <w:sz w:val="18"/>
+          <w:szCs w:val="18"/>
+        </w:rPr>
+        <w:t>NaN's</w:t>
+      </w:r>
+      <w:proofErr w:type="spellEnd"/>
+    </w:p>
+    <w:p>
+      <w:pPr>
+        <w:tabs>
+          <w:tab w:val="left" w:pos="7245"/>
+        </w:tabs>
+        <w:spacing w:after="0" w:line="240" w:lineRule="auto"/>
+        <w:ind w:left="720"/>
+        <w:rPr>
+          <w:rFonts w:ascii="Consolas" w:hAnsi="Consolas"/>
+          <w:color w:val="008200"/>
+          <w:sz w:val="18"/>
+          <w:szCs w:val="18"/>
+        </w:rPr>
+      </w:pPr>
+      <w:r>
+        <w:rPr>
+          <w:rFonts w:ascii="Consolas" w:hAnsi="Consolas"/>
+          <w:color w:val="008200"/>
+          <w:sz w:val="18"/>
+          <w:szCs w:val="18"/>
+        </w:rPr>
+        <w:t xml:space="preserve">* </w:t>
+      </w:r>
+      <w:proofErr w:type="spellStart"/>
+      <w:r>
+        <w:rPr>
+          <w:rFonts w:ascii="Consolas" w:hAnsi="Consolas"/>
+          <w:color w:val="008200"/>
+          <w:sz w:val="18"/>
+          <w:szCs w:val="18"/>
+        </w:rPr>
+        <w:t>exercised_stock_options</w:t>
+      </w:r>
+      <w:proofErr w:type="spellEnd"/>
+      <w:r>
+        <w:rPr>
+          <w:rFonts w:ascii="Consolas" w:hAnsi="Consolas"/>
+          <w:color w:val="008200"/>
+          <w:sz w:val="18"/>
+          <w:szCs w:val="18"/>
+        </w:rPr>
+        <w:t xml:space="preserve"> with 43 </w:t>
+      </w:r>
+      <w:proofErr w:type="spellStart"/>
+      <w:r>
+        <w:rPr>
+          <w:rFonts w:ascii="Consolas" w:hAnsi="Consolas"/>
+          <w:color w:val="008200"/>
+          <w:sz w:val="18"/>
+          <w:szCs w:val="18"/>
+        </w:rPr>
+        <w:t>NaN's</w:t>
+      </w:r>
+      <w:proofErr w:type="spellEnd"/>
+    </w:p>
+    <w:p>
+      <w:pPr>
+        <w:tabs>
+          <w:tab w:val="left" w:pos="7245"/>
+        </w:tabs>
+        <w:spacing w:after="0" w:line="240" w:lineRule="auto"/>
+        <w:ind w:left="720"/>
+        <w:rPr>
+          <w:rFonts w:ascii="Consolas" w:hAnsi="Consolas"/>
+          <w:color w:val="008200"/>
+          <w:sz w:val="18"/>
+          <w:szCs w:val="18"/>
+        </w:rPr>
+      </w:pPr>
+      <w:r>
+        <w:rPr>
+          <w:rFonts w:ascii="Consolas" w:hAnsi="Consolas"/>
+          <w:color w:val="008200"/>
+          <w:sz w:val="18"/>
+          <w:szCs w:val="18"/>
+        </w:rPr>
+        <w:t xml:space="preserve">* bonus with 63 </w:t>
+      </w:r>
+      <w:proofErr w:type="spellStart"/>
+      <w:r>
+        <w:rPr>
+          <w:rFonts w:ascii="Consolas" w:hAnsi="Consolas"/>
+          <w:color w:val="008200"/>
+          <w:sz w:val="18"/>
+          <w:szCs w:val="18"/>
+        </w:rPr>
+        <w:t>NaN's</w:t>
+      </w:r>
+      <w:proofErr w:type="spellEnd"/>
+    </w:p>
+    <w:p>
+      <w:pPr>
+        <w:tabs>
+          <w:tab w:val="left" w:pos="7245"/>
+        </w:tabs>
+        <w:spacing w:after="0" w:line="240" w:lineRule="auto"/>
+        <w:ind w:left="720"/>
+        <w:rPr>
+          <w:rFonts w:ascii="Consolas" w:hAnsi="Consolas"/>
+          <w:color w:val="008200"/>
+          <w:sz w:val="18"/>
+          <w:szCs w:val="18"/>
+        </w:rPr>
+      </w:pPr>
+      <w:r>
+        <w:rPr>
+          <w:rFonts w:ascii="Consolas" w:hAnsi="Consolas"/>
+          <w:color w:val="008200"/>
+          <w:sz w:val="18"/>
+          <w:szCs w:val="18"/>
+        </w:rPr>
+        <w:t xml:space="preserve">* </w:t>
+      </w:r>
+      <w:proofErr w:type="spellStart"/>
+      <w:r>
+        <w:rPr>
+          <w:rFonts w:ascii="Consolas" w:hAnsi="Consolas"/>
+          <w:color w:val="008200"/>
+          <w:sz w:val="18"/>
+          <w:szCs w:val="18"/>
+        </w:rPr>
+        <w:t>director_fees</w:t>
+      </w:r>
+      <w:proofErr w:type="spellEnd"/>
+      <w:r>
+        <w:rPr>
+          <w:rFonts w:ascii="Consolas" w:hAnsi="Consolas"/>
+          <w:color w:val="008200"/>
+          <w:sz w:val="18"/>
+          <w:szCs w:val="18"/>
+        </w:rPr>
+        <w:t xml:space="preserve"> with 128 </w:t>
+      </w:r>
+      <w:proofErr w:type="spellStart"/>
+      <w:r>
+        <w:rPr>
+          <w:rFonts w:ascii="Consolas" w:hAnsi="Consolas"/>
+          <w:color w:val="008200"/>
+          <w:sz w:val="18"/>
+          <w:szCs w:val="18"/>
+        </w:rPr>
+        <w:t>NaN's</w:t>
+      </w:r>
+      <w:proofErr w:type="spellEnd"/>
+    </w:p>
+    <w:p>
+      <w:pPr>
+        <w:tabs>
+          <w:tab w:val="left" w:pos="7245"/>
+        </w:tabs>
+        <w:spacing w:after="0" w:line="240" w:lineRule="auto"/>
+        <w:ind w:left="720"/>
+        <w:rPr>
+          <w:rFonts w:ascii="Consolas" w:hAnsi="Consolas"/>
+          <w:color w:val="008200"/>
+          <w:sz w:val="18"/>
+          <w:szCs w:val="18"/>
+        </w:rPr>
+      </w:pPr>
+      <w:r>
+        <w:rPr>
+          <w:rFonts w:ascii="Consolas" w:hAnsi="Consolas"/>
+          <w:color w:val="008200"/>
+          <w:sz w:val="18"/>
+          <w:szCs w:val="18"/>
+        </w:rPr>
+        <w:t xml:space="preserve">* </w:t>
+      </w:r>
+      <w:proofErr w:type="spellStart"/>
+      <w:r>
+        <w:rPr>
+          <w:rFonts w:ascii="Consolas" w:hAnsi="Consolas"/>
+          <w:color w:val="008200"/>
+          <w:sz w:val="18"/>
+          <w:szCs w:val="18"/>
+        </w:rPr>
+        <w:t>restricted_stock_deferred</w:t>
+      </w:r>
+      <w:proofErr w:type="spellEnd"/>
+      <w:r>
+        <w:rPr>
+          <w:rFonts w:ascii="Consolas" w:hAnsi="Consolas"/>
+          <w:color w:val="008200"/>
+          <w:sz w:val="18"/>
+          <w:szCs w:val="18"/>
+        </w:rPr>
+        <w:t xml:space="preserve"> with 127 </w:t>
+      </w:r>
+      <w:proofErr w:type="spellStart"/>
+      <w:r>
+        <w:rPr>
+          <w:rFonts w:ascii="Consolas" w:hAnsi="Consolas"/>
+          <w:color w:val="008200"/>
+          <w:sz w:val="18"/>
+          <w:szCs w:val="18"/>
+        </w:rPr>
+        <w:t>NaN's</w:t>
+      </w:r>
+      <w:proofErr w:type="spellEnd"/>
+    </w:p>
+    <w:p>
+      <w:pPr>
+        <w:tabs>
+          <w:tab w:val="left" w:pos="7245"/>
+        </w:tabs>
+        <w:spacing w:after="0" w:line="240" w:lineRule="auto"/>
+        <w:ind w:left="720"/>
+        <w:rPr>
+          <w:rFonts w:ascii="Consolas" w:hAnsi="Consolas"/>
+          <w:color w:val="008200"/>
+          <w:sz w:val="18"/>
+          <w:szCs w:val="18"/>
+        </w:rPr>
+      </w:pPr>
+      <w:r>
+        <w:rPr>
+          <w:rFonts w:ascii="Consolas" w:hAnsi="Consolas"/>
+          <w:color w:val="008200"/>
+          <w:sz w:val="18"/>
+          <w:szCs w:val="18"/>
+        </w:rPr>
+        <w:t xml:space="preserve">* </w:t>
+      </w:r>
+      <w:proofErr w:type="spellStart"/>
+      <w:r>
+        <w:rPr>
+          <w:rFonts w:ascii="Consolas" w:hAnsi="Consolas"/>
+          <w:color w:val="008200"/>
+          <w:sz w:val="18"/>
+          <w:szCs w:val="18"/>
+        </w:rPr>
+        <w:t>total_stock_value</w:t>
+      </w:r>
+      <w:proofErr w:type="spellEnd"/>
+      <w:r>
+        <w:rPr>
+          <w:rFonts w:ascii="Consolas" w:hAnsi="Consolas"/>
+          <w:color w:val="008200"/>
+          <w:sz w:val="18"/>
+          <w:szCs w:val="18"/>
+        </w:rPr>
+        <w:t xml:space="preserve"> with 19 </w:t>
+      </w:r>
+      <w:proofErr w:type="spellStart"/>
+      <w:r>
+        <w:rPr>
+          <w:rFonts w:ascii="Consolas" w:hAnsi="Consolas"/>
+          <w:color w:val="008200"/>
+          <w:sz w:val="18"/>
+          <w:szCs w:val="18"/>
+        </w:rPr>
+        <w:t>NaN's</w:t>
+      </w:r>
+      <w:proofErr w:type="spellEnd"/>
+    </w:p>
+    <w:p>
+      <w:pPr>
+        <w:tabs>
+          <w:tab w:val="left" w:pos="7245"/>
+        </w:tabs>
+        <w:spacing w:after="0" w:line="240" w:lineRule="auto"/>
+        <w:ind w:left="720"/>
+        <w:rPr>
+          <w:rFonts w:ascii="Consolas" w:hAnsi="Consolas"/>
+          <w:color w:val="008200"/>
+          <w:sz w:val="18"/>
+          <w:szCs w:val="18"/>
+        </w:rPr>
+      </w:pPr>
+      <w:r>
+        <w:rPr>
+          <w:rFonts w:ascii="Consolas" w:hAnsi="Consolas"/>
+          <w:color w:val="008200"/>
+          <w:sz w:val="18"/>
+          <w:szCs w:val="18"/>
+        </w:rPr>
+        <w:t xml:space="preserve">* expenses with 50 </w:t>
+      </w:r>
+      <w:proofErr w:type="spellStart"/>
+      <w:r>
+        <w:rPr>
+          <w:rFonts w:ascii="Consolas" w:hAnsi="Consolas"/>
+          <w:color w:val="008200"/>
+          <w:sz w:val="18"/>
+          <w:szCs w:val="18"/>
+        </w:rPr>
+        <w:t>NaN's</w:t>
+      </w:r>
+      <w:proofErr w:type="spellEnd"/>
+    </w:p>
+    <w:p>
+      <w:pPr>
+        <w:tabs>
+          <w:tab w:val="left" w:pos="7245"/>
+        </w:tabs>
+        <w:spacing w:after="0" w:line="240" w:lineRule="auto"/>
+        <w:ind w:left="720"/>
+        <w:rPr>
+          <w:rFonts w:ascii="Consolas" w:hAnsi="Consolas"/>
+          <w:color w:val="008200"/>
+          <w:sz w:val="18"/>
+          <w:szCs w:val="18"/>
+        </w:rPr>
+      </w:pPr>
+      <w:r>
+        <w:rPr>
+          <w:rFonts w:ascii="Consolas" w:hAnsi="Consolas"/>
+          <w:color w:val="008200"/>
+          <w:sz w:val="18"/>
+          <w:szCs w:val="18"/>
+        </w:rPr>
+        <w:t xml:space="preserve">* </w:t>
+      </w:r>
+      <w:proofErr w:type="spellStart"/>
+      <w:r>
+        <w:rPr>
+          <w:rFonts w:ascii="Consolas" w:hAnsi="Consolas"/>
+          <w:color w:val="008200"/>
+          <w:sz w:val="18"/>
+          <w:szCs w:val="18"/>
+        </w:rPr>
+        <w:t>from_poi_to_this_person</w:t>
+      </w:r>
+      <w:proofErr w:type="spellEnd"/>
+      <w:r>
+        <w:rPr>
+          <w:rFonts w:ascii="Consolas" w:hAnsi="Consolas"/>
+          <w:color w:val="008200"/>
+          <w:sz w:val="18"/>
+          <w:szCs w:val="18"/>
+        </w:rPr>
+        <w:t xml:space="preserve"> with 58 </w:t>
+      </w:r>
+      <w:proofErr w:type="spellStart"/>
+      <w:r>
+        <w:rPr>
+          <w:rFonts w:ascii="Consolas" w:hAnsi="Consolas"/>
+          <w:color w:val="008200"/>
+          <w:sz w:val="18"/>
+          <w:szCs w:val="18"/>
+        </w:rPr>
+        <w:t>NaN's</w:t>
+      </w:r>
+      <w:proofErr w:type="spellEnd"/>
+    </w:p>
+    <w:p>
+      <w:pPr>
+        <w:tabs>
+          <w:tab w:val="left" w:pos="7245"/>
+        </w:tabs>
+        <w:spacing w:after="0" w:line="240" w:lineRule="auto"/>
+        <w:ind w:left="720"/>
+        <w:rPr>
+          <w:rFonts w:ascii="Consolas" w:hAnsi="Consolas"/>
+          <w:color w:val="008200"/>
+          <w:sz w:val="18"/>
+          <w:szCs w:val="18"/>
+        </w:rPr>
+      </w:pPr>
+      <w:r>
+        <w:rPr>
+          <w:rFonts w:ascii="Consolas" w:hAnsi="Consolas"/>
+          <w:color w:val="008200"/>
+          <w:sz w:val="18"/>
+          <w:szCs w:val="18"/>
+        </w:rPr>
+        <w:t xml:space="preserve">* </w:t>
+      </w:r>
+      <w:proofErr w:type="spellStart"/>
+      <w:r>
+        <w:rPr>
+          <w:rFonts w:ascii="Consolas" w:hAnsi="Consolas"/>
+          <w:color w:val="008200"/>
+          <w:sz w:val="18"/>
+          <w:szCs w:val="18"/>
+        </w:rPr>
+        <w:t>loan_advances</w:t>
+      </w:r>
+      <w:proofErr w:type="spellEnd"/>
+      <w:r>
+        <w:rPr>
+          <w:rFonts w:ascii="Consolas" w:hAnsi="Consolas"/>
+          <w:color w:val="008200"/>
+          <w:sz w:val="18"/>
+          <w:szCs w:val="18"/>
+        </w:rPr>
+        <w:t xml:space="preserve"> with 141 </w:t>
+      </w:r>
+      <w:proofErr w:type="spellStart"/>
+      <w:r>
+        <w:rPr>
+          <w:rFonts w:ascii="Consolas" w:hAnsi="Consolas"/>
+          <w:color w:val="008200"/>
+          <w:sz w:val="18"/>
+          <w:szCs w:val="18"/>
+        </w:rPr>
+        <w:t>NaN's</w:t>
+      </w:r>
+      <w:proofErr w:type="spellEnd"/>
+    </w:p>
+    <w:p>
+      <w:pPr>
+        <w:tabs>
+          <w:tab w:val="left" w:pos="7245"/>
+        </w:tabs>
+        <w:spacing w:after="0" w:line="240" w:lineRule="auto"/>
+        <w:ind w:left="720"/>
+        <w:rPr>
+          <w:rFonts w:ascii="Consolas" w:hAnsi="Consolas"/>
+          <w:color w:val="008200"/>
+          <w:sz w:val="18"/>
+          <w:szCs w:val="18"/>
+        </w:rPr>
+      </w:pPr>
+      <w:r>
+        <w:rPr>
+          <w:rFonts w:ascii="Consolas" w:hAnsi="Consolas"/>
+          <w:color w:val="008200"/>
+          <w:sz w:val="18"/>
+          <w:szCs w:val="18"/>
+        </w:rPr>
+        <w:t xml:space="preserve">* </w:t>
+      </w:r>
+      <w:proofErr w:type="spellStart"/>
+      <w:r>
+        <w:rPr>
+          <w:rFonts w:ascii="Consolas" w:hAnsi="Consolas"/>
+          <w:color w:val="008200"/>
+          <w:sz w:val="18"/>
+          <w:szCs w:val="18"/>
+        </w:rPr>
+        <w:t>from_messages</w:t>
+      </w:r>
+      <w:proofErr w:type="spellEnd"/>
+      <w:r>
+        <w:rPr>
+          <w:rFonts w:ascii="Consolas" w:hAnsi="Consolas"/>
+          <w:color w:val="008200"/>
+          <w:sz w:val="18"/>
+          <w:szCs w:val="18"/>
+        </w:rPr>
+        <w:t xml:space="preserve"> with 58 </w:t>
+      </w:r>
+      <w:proofErr w:type="spellStart"/>
+      <w:r>
+        <w:rPr>
+          <w:rFonts w:ascii="Consolas" w:hAnsi="Consolas"/>
+          <w:color w:val="008200"/>
+          <w:sz w:val="18"/>
+          <w:szCs w:val="18"/>
+        </w:rPr>
+        <w:t>NaN's</w:t>
+      </w:r>
+      <w:proofErr w:type="spellEnd"/>
+    </w:p>
+    <w:p>
+      <w:pPr>
+        <w:tabs>
+          <w:tab w:val="left" w:pos="7245"/>
+        </w:tabs>
+        <w:spacing w:after="0" w:line="240" w:lineRule="auto"/>
+        <w:ind w:left="720"/>
+        <w:rPr>
+          <w:rFonts w:ascii="Consolas" w:hAnsi="Consolas"/>
+          <w:color w:val="008200"/>
+          <w:sz w:val="18"/>
+          <w:szCs w:val="18"/>
+        </w:rPr>
+      </w:pPr>
+      <w:r>
+        <w:rPr>
+          <w:rFonts w:ascii="Consolas" w:hAnsi="Consolas"/>
+          <w:color w:val="008200"/>
+          <w:sz w:val="18"/>
+          <w:szCs w:val="18"/>
+        </w:rPr>
+        <w:t xml:space="preserve">* </w:t>
+      </w:r>
+      <w:proofErr w:type="spellStart"/>
+      <w:r>
+        <w:rPr>
+          <w:rFonts w:ascii="Consolas" w:hAnsi="Consolas"/>
+          <w:color w:val="008200"/>
+          <w:sz w:val="18"/>
+          <w:szCs w:val="18"/>
+        </w:rPr>
+        <w:t>from_this_person_to_poi</w:t>
+      </w:r>
+      <w:proofErr w:type="spellEnd"/>
+      <w:r>
+        <w:rPr>
+          <w:rFonts w:ascii="Consolas" w:hAnsi="Consolas"/>
+          <w:color w:val="008200"/>
+          <w:sz w:val="18"/>
+          <w:szCs w:val="18"/>
+        </w:rPr>
+        <w:t xml:space="preserve"> with 58 </w:t>
+      </w:r>
+      <w:proofErr w:type="spellStart"/>
+      <w:r>
+        <w:rPr>
+          <w:rFonts w:ascii="Consolas" w:hAnsi="Consolas"/>
+          <w:color w:val="008200"/>
+          <w:sz w:val="18"/>
+          <w:szCs w:val="18"/>
+        </w:rPr>
+        <w:t>NaN's</w:t>
+      </w:r>
+      <w:proofErr w:type="spellEnd"/>
+    </w:p>
+    <w:p>
+      <w:pPr>
+        <w:tabs>
+          <w:tab w:val="left" w:pos="7245"/>
+        </w:tabs>
+        <w:spacing w:after="0" w:line="240" w:lineRule="auto"/>
+        <w:ind w:left="720"/>
+        <w:rPr>
+          <w:rFonts w:ascii="Consolas" w:hAnsi="Consolas"/>
+          <w:color w:val="008200"/>
+          <w:sz w:val="18"/>
+          <w:szCs w:val="18"/>
+        </w:rPr>
+      </w:pPr>
+      <w:r>
+        <w:rPr>
+          <w:rFonts w:ascii="Consolas" w:hAnsi="Consolas"/>
+          <w:color w:val="008200"/>
+          <w:sz w:val="18"/>
+          <w:szCs w:val="18"/>
+        </w:rPr>
+        <w:t xml:space="preserve">* </w:t>
+      </w:r>
+      <w:proofErr w:type="spellStart"/>
+      <w:r>
+        <w:rPr>
+          <w:rFonts w:ascii="Consolas" w:hAnsi="Consolas"/>
+          <w:color w:val="008200"/>
+          <w:sz w:val="18"/>
+          <w:szCs w:val="18"/>
+        </w:rPr>
+        <w:t>deferred_income</w:t>
+      </w:r>
+      <w:proofErr w:type="spellEnd"/>
+      <w:r>
+        <w:rPr>
+          <w:rFonts w:ascii="Consolas" w:hAnsi="Consolas"/>
+          <w:color w:val="008200"/>
+          <w:sz w:val="18"/>
+          <w:szCs w:val="18"/>
+        </w:rPr>
+        <w:t xml:space="preserve"> with 96 </w:t>
+      </w:r>
+      <w:proofErr w:type="spellStart"/>
+      <w:r>
+        <w:rPr>
+          <w:rFonts w:ascii="Consolas" w:hAnsi="Consolas"/>
+          <w:color w:val="008200"/>
+          <w:sz w:val="18"/>
+          <w:szCs w:val="18"/>
+        </w:rPr>
+        <w:t>NaN's</w:t>
+      </w:r>
+      <w:proofErr w:type="spellEnd"/>
+    </w:p>
+    <w:p>
+      <w:pPr>
+        <w:tabs>
+          <w:tab w:val="left" w:pos="7245"/>
+        </w:tabs>
+        <w:spacing w:after="0" w:line="240" w:lineRule="auto"/>
+        <w:ind w:left="720"/>
+        <w:rPr>
+          <w:rFonts w:ascii="Consolas" w:hAnsi="Consolas"/>
+          <w:color w:val="008200"/>
+          <w:sz w:val="18"/>
+          <w:szCs w:val="18"/>
+        </w:rPr>
+      </w:pPr>
+      <w:r>
+        <w:rPr>
+          <w:rFonts w:ascii="Consolas" w:hAnsi="Consolas"/>
+          <w:color w:val="008200"/>
+          <w:sz w:val="18"/>
+          <w:szCs w:val="18"/>
+        </w:rPr>
+        <w:t xml:space="preserve">* </w:t>
+      </w:r>
+      <w:proofErr w:type="spellStart"/>
+      <w:r>
+        <w:rPr>
+          <w:rFonts w:ascii="Consolas" w:hAnsi="Consolas"/>
+          <w:color w:val="008200"/>
+          <w:sz w:val="18"/>
+          <w:szCs w:val="18"/>
+        </w:rPr>
+        <w:t>shared_receipt_with_poi</w:t>
+      </w:r>
+      <w:proofErr w:type="spellEnd"/>
+      <w:r>
+        <w:rPr>
+          <w:rFonts w:ascii="Consolas" w:hAnsi="Consolas"/>
+          <w:color w:val="008200"/>
+          <w:sz w:val="18"/>
+          <w:szCs w:val="18"/>
+        </w:rPr>
+        <w:t xml:space="preserve"> with 58 </w:t>
+      </w:r>
+      <w:proofErr w:type="spellStart"/>
+      <w:r>
+        <w:rPr>
+          <w:rFonts w:ascii="Consolas" w:hAnsi="Consolas"/>
+          <w:color w:val="008200"/>
+          <w:sz w:val="18"/>
+          <w:szCs w:val="18"/>
+        </w:rPr>
+        <w:t>NaN's</w:t>
+      </w:r>
+      <w:proofErr w:type="spellEnd"/>
+    </w:p>
+    <w:p>
+      <w:pPr>
+        <w:tabs>
+          <w:tab w:val="left" w:pos="7245"/>
+        </w:tabs>
+        <w:spacing w:after="0" w:line="240" w:lineRule="auto"/>
+        <w:ind w:left="720"/>
+        <w:rPr>
+          <w:rFonts w:ascii="Consolas" w:hAnsi="Consolas"/>
+          <w:color w:val="008200"/>
+          <w:sz w:val="18"/>
+          <w:szCs w:val="18"/>
+        </w:rPr>
+      </w:pPr>
+      <w:r>
+        <w:rPr>
+          <w:rFonts w:ascii="Consolas" w:hAnsi="Consolas"/>
+          <w:color w:val="008200"/>
+          <w:sz w:val="18"/>
+          <w:szCs w:val="18"/>
+        </w:rPr>
+        <w:t xml:space="preserve">* </w:t>
+      </w:r>
+      <w:proofErr w:type="spellStart"/>
+      <w:r>
+        <w:rPr>
+          <w:rFonts w:ascii="Consolas" w:hAnsi="Consolas"/>
+          <w:color w:val="008200"/>
+          <w:sz w:val="18"/>
+          <w:szCs w:val="18"/>
+        </w:rPr>
+        <w:t>restricted_stock</w:t>
+      </w:r>
+      <w:proofErr w:type="spellEnd"/>
+      <w:r>
+        <w:rPr>
+          <w:rFonts w:ascii="Consolas" w:hAnsi="Consolas"/>
+          <w:color w:val="008200"/>
+          <w:sz w:val="18"/>
+          <w:szCs w:val="18"/>
+        </w:rPr>
+        <w:t xml:space="preserve"> with 35 </w:t>
+      </w:r>
+      <w:proofErr w:type="spellStart"/>
+      <w:r>
+        <w:rPr>
+          <w:rFonts w:ascii="Consolas" w:hAnsi="Consolas"/>
+          <w:color w:val="008200"/>
+          <w:sz w:val="18"/>
+          <w:szCs w:val="18"/>
+        </w:rPr>
+        <w:t>NaN's</w:t>
+      </w:r>
+      <w:proofErr w:type="spellEnd"/>
+    </w:p>
+    <w:p>
+      <w:pPr>
+        <w:tabs>
+          <w:tab w:val="left" w:pos="7245"/>
+        </w:tabs>
+        <w:spacing w:after="0" w:line="240" w:lineRule="auto"/>
+        <w:ind w:left="720"/>
+        <w:rPr>
+          <w:color w:val="008200"/>
+        </w:rPr>
+      </w:pPr>
+      <w:r>
+        <w:rPr>
+          <w:rFonts w:ascii="Consolas" w:hAnsi="Consolas"/>
+          <w:color w:val="008200"/>
+          <w:sz w:val="18"/>
+          <w:szCs w:val="18"/>
+        </w:rPr>
+        <w:t xml:space="preserve">* </w:t>
+      </w:r>
+      <w:proofErr w:type="spellStart"/>
+      <w:r>
+        <w:rPr>
+          <w:rFonts w:ascii="Consolas" w:hAnsi="Consolas"/>
+          <w:color w:val="008200"/>
+          <w:sz w:val="18"/>
+          <w:szCs w:val="18"/>
+        </w:rPr>
+        <w:t>long_term_incentive</w:t>
+      </w:r>
+      <w:proofErr w:type="spellEnd"/>
+      <w:r>
+        <w:rPr>
+          <w:rFonts w:ascii="Consolas" w:hAnsi="Consolas"/>
+          <w:color w:val="008200"/>
+          <w:sz w:val="18"/>
+          <w:szCs w:val="18"/>
+        </w:rPr>
+        <w:t xml:space="preserve"> with 79 </w:t>
+      </w:r>
+      <w:proofErr w:type="spellStart"/>
+      <w:r>
+        <w:rPr>
+          <w:rFonts w:ascii="Consolas" w:hAnsi="Consolas"/>
+          <w:color w:val="008200"/>
+          <w:sz w:val="18"/>
+          <w:szCs w:val="18"/>
+        </w:rPr>
+        <w:t>NaN's</w:t>
+      </w:r>
+      <w:proofErr w:type="spellEnd"/>
     </w:p>
     <w:p>
       <w:pPr>
@@ -424,8 +1482,143 @@
     </w:p>
     <w:p>
       <w:pPr>
+        <w:spacing w:after="0" w:line="240" w:lineRule="auto"/>
+      </w:pPr>
+      <w:r>
+        <w:t xml:space="preserve">Two algorithms were tested with the dataset: </w:t>
+      </w:r>
+      <w:proofErr w:type="spellStart"/>
+      <w:r>
+        <w:t>Guassian</w:t>
+      </w:r>
+      <w:proofErr w:type="spellEnd"/>
+      <w:r>
+        <w:t xml:space="preserve"> Naïve Bayes and SVC.  </w:t>
+      </w:r>
+      <w:r>
+        <w:t xml:space="preserve">Scaling was not utilized </w:t>
+      </w:r>
+      <w:r>
+        <w:t>with GNB</w:t>
+      </w:r>
+      <w:r>
+        <w:t xml:space="preserve"> </w:t>
+      </w:r>
+      <w:r>
+        <w:t xml:space="preserve">as it was not required.  </w:t>
+      </w:r>
+      <w:r>
+        <w:t>Naïve Bayes resulted</w:t>
+      </w:r>
+      <w:r>
+        <w:t xml:space="preserve"> the following:</w:t>
+      </w:r>
+    </w:p>
+    <w:p>
+      <w:pPr>
+        <w:pStyle w:val="ListParagraph"/>
+        <w:numPr>
+          <w:ilvl w:val="0"/>
+          <w:numId w:val="2"/>
+        </w:numPr>
+        <w:spacing w:after="0" w:line="240" w:lineRule="auto"/>
+      </w:pPr>
+      <w:r>
+        <w:t>Accuracy score:  0.928571428571</w:t>
+      </w:r>
+    </w:p>
+    <w:p>
+      <w:pPr>
+        <w:pStyle w:val="ListParagraph"/>
+        <w:numPr>
+          <w:ilvl w:val="0"/>
+          <w:numId w:val="2"/>
+        </w:numPr>
+        <w:spacing w:after="0" w:line="240" w:lineRule="auto"/>
+      </w:pPr>
+      <w:r>
+        <w:t>Precision:  0.5</w:t>
+      </w:r>
+    </w:p>
+    <w:p>
+      <w:pPr>
+        <w:pStyle w:val="ListParagraph"/>
+        <w:numPr>
+          <w:ilvl w:val="0"/>
+          <w:numId w:val="2"/>
+        </w:numPr>
+        <w:spacing w:after="0" w:line="240" w:lineRule="auto"/>
+      </w:pPr>
+      <w:r>
+        <w:t>Recall:  0.666666666667</w:t>
+      </w:r>
+    </w:p>
+    <w:p>
+      <w:pPr>
+        <w:spacing w:before="120" w:after="0" w:line="240" w:lineRule="auto"/>
+      </w:pPr>
+      <w:r>
+        <w:t xml:space="preserve">SVC resulted in the following when used with </w:t>
+      </w:r>
+      <w:proofErr w:type="spellStart"/>
+      <w:r>
+        <w:t>MinMaxScaler</w:t>
+      </w:r>
+      <w:proofErr w:type="spellEnd"/>
+      <w:r>
+        <w:t xml:space="preserve"> </w:t>
+      </w:r>
+      <w:r>
+        <w:t>for scaling:</w:t>
+      </w:r>
+    </w:p>
+    <w:p>
+      <w:pPr>
+        <w:pStyle w:val="ListParagraph"/>
+        <w:numPr>
+          <w:ilvl w:val="0"/>
+          <w:numId w:val="3"/>
+        </w:numPr>
+        <w:spacing w:after="0" w:line="240" w:lineRule="auto"/>
+      </w:pPr>
+      <w:r>
+        <w:t>Accuracy score:  0.928571428571</w:t>
+      </w:r>
+    </w:p>
+    <w:p>
+      <w:pPr>
+        <w:pStyle w:val="ListParagraph"/>
+        <w:numPr>
+          <w:ilvl w:val="0"/>
+          <w:numId w:val="3"/>
+        </w:numPr>
+        <w:spacing w:after="0" w:line="240" w:lineRule="auto"/>
+      </w:pPr>
+      <w:r>
+        <w:t>Precision:  0.5</w:t>
+      </w:r>
+    </w:p>
+    <w:p>
+      <w:pPr>
+        <w:pStyle w:val="ListParagraph"/>
+        <w:numPr>
+          <w:ilvl w:val="0"/>
+          <w:numId w:val="3"/>
+        </w:numPr>
+        <w:spacing w:after="0" w:line="240" w:lineRule="auto"/>
+      </w:pPr>
+      <w:r>
+        <w:t>Recall:  0.333333333333</w:t>
+      </w:r>
+    </w:p>
+    <w:p>
+      <w:pPr>
         <w:pStyle w:val="NoSpacing"/>
-      </w:pPr>
+        <w:spacing w:before="120"/>
+      </w:pPr>
+      <w:r>
+        <w:t>The results where almost identical; however, GNB had a higher recall.</w:t>
+      </w:r>
     </w:p>
     <w:p>
       <w:pPr>
@@ -469,6 +1662,17 @@
       <w:pPr>
         <w:pStyle w:val="NoSpacing"/>
       </w:pPr>
+      <w:r>
+        <w:t xml:space="preserve">Parameter tuning can be a very important process when algorithms require it.  In this project, </w:t>
+      </w:r>
+      <w:proofErr w:type="spellStart"/>
+      <w:r>
+        <w:t>Guassian</w:t>
+      </w:r>
+      <w:proofErr w:type="spellEnd"/>
+      <w:r>
+        <w:t xml:space="preserve"> Naïve Bayes was used which does not require parameter tuning.  SVC does utilize parameter tuning which was executed in this project.  The kernel and C parameters were investigated for SVC.  In simple terms, the lower the C value is the higher the probability of misclassification.  Therefore, we experimented with different C values before settling on 1,000.</w:t>
+      </w:r>
     </w:p>
     <w:p>
       <w:pPr>
@@ -501,6 +1705,11 @@
       <w:pPr>
         <w:pStyle w:val="NoSpacing"/>
       </w:pPr>
+      <w:r>
+        <w:t>Validation is an important process with machine learning.  Without proper validation we can create scenarios of overfitting amongst other potential issues.  The focus of this project was to get the accuracy, precision, and recall as close to a value of 1 as possible.  The higher the precision and recall, the lower the likelihood our models are subject to overfitting.</w:t>
+      </w:r>
+      <w:bookmarkStart w:id="0" w:name="_GoBack"/>
+      <w:bookmarkEnd w:id="0"/>
     </w:p>
     <w:p>
       <w:pPr>
@@ -533,11 +1742,22 @@
       <w:pPr>
         <w:pStyle w:val="NoSpacing"/>
       </w:pPr>
-    </w:p>
-    <w:p>
-      <w:pPr>
-        <w:pStyle w:val="NoSpacing"/>
-      </w:pPr>
+      <w:r>
+        <w:t xml:space="preserve">Precision and recall are used to gauge the efficacy of the investigated algorithms.  Precision is the ratio of true positives to the sum of true positives and false positives.  Recall is the ratio of true positives to </w:t>
+      </w:r>
+      <w:r>
+        <w:lastRenderedPageBreak/>
+        <w:t>the sum of true positives and false negatives.</w:t>
+      </w:r>
+      <w:r>
+        <w:rPr>
+          <w:rStyle w:val="FootnoteReference"/>
+        </w:rPr>
+        <w:footnoteReference w:id="2"/>
+      </w:r>
+      <w:r>
+        <w:t xml:space="preserve">  The closer to 1 for both metrics, the lower the error rate.  An example related to this project would be if an individual is falsely identified as a person of interested when in fact they are not (i.e. precision).  Another example would be if an individual is not identified as a person of interest when in fact they are (i.e. recall).  These examples are the reason we want to make sure all persons of interest are identified and no one is falsely identified.</w:t>
+      </w:r>
     </w:p>
     <w:sectPr>
       <w:pgSz w:w="12240" w:h="15840"/>
@@ -615,12 +1835,144 @@
       </w:r>
     </w:p>
   </w:footnote>
+  <w:footnote w:id="2">
+    <w:p>
+      <w:pPr>
+        <w:pStyle w:val="FootnoteText"/>
+      </w:pPr>
+      <w:r>
+        <w:rPr>
+          <w:rStyle w:val="FootnoteReference"/>
+        </w:rPr>
+        <w:footnoteRef/>
+      </w:r>
+      <w:r>
+        <w:t xml:space="preserve"> Precision and Recall. September 16, 2016. </w:t>
+      </w:r>
+      <w:r>
+        <w:t>https://en.wikipedia.org/wiki/Precision_and_recall</w:t>
+      </w:r>
+    </w:p>
+  </w:footnote>
 </w:footnotes>
 </file>
 
 <file path=word/numbering.xml><?xml version="1.0" encoding="utf-8"?>
 <w:numbering xmlns:wpc="http://schemas.microsoft.com/office/word/2010/wordprocessingCanvas" xmlns:cx="http://schemas.microsoft.com/office/drawing/2014/chartex" xmlns:cx1="http://schemas.microsoft.com/office/drawing/2015/9/8/chartex" xmlns:cx2="http://schemas.microsoft.com/office/drawing/2015/10/21/chartex" xmlns:mc="http://schemas.openxmlformats.org/markup-compatibility/2006" xmlns:o="urn:schemas-microsoft-com:office:office" xmlns:r="http://schemas.openxmlformats.org/officeDocument/2006/relationships" xmlns:m="http://schemas.openxmlformats.org/officeDocument/2006/math" xmlns:v="urn:schemas-microsoft-com:vml" xmlns:wp14="http://schemas.microsoft.com/office/word/2010/wordprocessingDrawing" xmlns:wp="http://schemas.openxmlformats.org/drawingml/2006/wordprocessingDrawing" xmlns:w10="urn:schemas-microsoft-com:office:word" xmlns:w="http://schemas.openxmlformats.org/wordprocessingml/2006/main" xmlns:w14="http://schemas.microsoft.com/office/word/2010/wordml" xmlns:w15="http://schemas.microsoft.com/office/word/2012/wordml" xmlns:w16se="http://schemas.microsoft.com/office/word/2015/wordml/symex" xmlns:wpg="http://schemas.microsoft.com/office/word/2010/wordprocessingGroup" xmlns:wpi="http://schemas.microsoft.com/office/word/2010/wordprocessingInk" xmlns:wne="http://schemas.microsoft.com/office/word/2006/wordml" xmlns:wps="http://schemas.microsoft.com/office/word/2010/wordprocessingShape" mc:Ignorable="w14 w15 w16se wp14">
   <w:abstractNum w:abstractNumId="0" w15:restartNumberingAfterBreak="0">
+    <w:nsid w:val="09B509DA"/>
+    <w:multiLevelType w:val="hybridMultilevel"/>
+    <w:tmpl w:val="27AEA1AA"/>
+    <w:lvl w:ilvl="0" w:tplc="04090001">
+      <w:start w:val="1"/>
+      <w:numFmt w:val="bullet"/>
+      <w:lvlText w:val=""/>
+      <w:lvlJc w:val="left"/>
+      <w:pPr>
+        <w:ind w:left="765" w:hanging="360"/>
+      </w:pPr>
+      <w:rPr>
+        <w:rFonts w:ascii="Symbol" w:hAnsi="Symbol" w:hint="default"/>
+      </w:rPr>
+    </w:lvl>
+    <w:lvl w:ilvl="1" w:tplc="04090003" w:tentative="1">
+      <w:start w:val="1"/>
+      <w:numFmt w:val="bullet"/>
+      <w:lvlText w:val="o"/>
+      <w:lvlJc w:val="left"/>
+      <w:pPr>
+        <w:ind w:left="1485" w:hanging="360"/>
+      </w:pPr>
+      <w:rPr>
+        <w:rFonts w:ascii="Courier New" w:hAnsi="Courier New" w:cs="Courier New" w:hint="default"/>
+      </w:rPr>
+    </w:lvl>
+    <w:lvl w:ilvl="2" w:tplc="04090005" w:tentative="1">
+      <w:start w:val="1"/>
+      <w:numFmt w:val="bullet"/>
+      <w:lvlText w:val=""/>
+      <w:lvlJc w:val="left"/>
+      <w:pPr>
+        <w:ind w:left="2205" w:hanging="360"/>
+      </w:pPr>
+      <w:rPr>
+        <w:rFonts w:ascii="Wingdings" w:hAnsi="Wingdings" w:hint="default"/>
+      </w:rPr>
+    </w:lvl>
+    <w:lvl w:ilvl="3" w:tplc="04090001" w:tentative="1">
+      <w:start w:val="1"/>
+      <w:numFmt w:val="bullet"/>
+      <w:lvlText w:val=""/>
+      <w:lvlJc w:val="left"/>
+      <w:pPr>
+        <w:ind w:left="2925" w:hanging="360"/>
+      </w:pPr>
+      <w:rPr>
+        <w:rFonts w:ascii="Symbol" w:hAnsi="Symbol" w:hint="default"/>
+      </w:rPr>
+    </w:lvl>
+    <w:lvl w:ilvl="4" w:tplc="04090003" w:tentative="1">
+      <w:start w:val="1"/>
+      <w:numFmt w:val="bullet"/>
+      <w:lvlText w:val="o"/>
+      <w:lvlJc w:val="left"/>
+      <w:pPr>
+        <w:ind w:left="3645" w:hanging="360"/>
+      </w:pPr>
+      <w:rPr>
+        <w:rFonts w:ascii="Courier New" w:hAnsi="Courier New" w:cs="Courier New" w:hint="default"/>
+      </w:rPr>
+    </w:lvl>
+    <w:lvl w:ilvl="5" w:tplc="04090005" w:tentative="1">
+      <w:start w:val="1"/>
+      <w:numFmt w:val="bullet"/>
+      <w:lvlText w:val=""/>
+      <w:lvlJc w:val="left"/>
+      <w:pPr>
+        <w:ind w:left="4365" w:hanging="360"/>
+      </w:pPr>
+      <w:rPr>
+        <w:rFonts w:ascii="Wingdings" w:hAnsi="Wingdings" w:hint="default"/>
+      </w:rPr>
+    </w:lvl>
+    <w:lvl w:ilvl="6" w:tplc="04090001" w:tentative="1">
+      <w:start w:val="1"/>
+      <w:numFmt w:val="bullet"/>
+      <w:lvlText w:val=""/>
+      <w:lvlJc w:val="left"/>
+      <w:pPr>
+        <w:ind w:left="5085" w:hanging="360"/>
+      </w:pPr>
+      <w:rPr>
+        <w:rFonts w:ascii="Symbol" w:hAnsi="Symbol" w:hint="default"/>
+      </w:rPr>
+    </w:lvl>
+    <w:lvl w:ilvl="7" w:tplc="04090003" w:tentative="1">
+      <w:start w:val="1"/>
+      <w:numFmt w:val="bullet"/>
+      <w:lvlText w:val="o"/>
+      <w:lvlJc w:val="left"/>
+      <w:pPr>
+        <w:ind w:left="5805" w:hanging="360"/>
+      </w:pPr>
+      <w:rPr>
+        <w:rFonts w:ascii="Courier New" w:hAnsi="Courier New" w:cs="Courier New" w:hint="default"/>
+      </w:rPr>
+    </w:lvl>
+    <w:lvl w:ilvl="8" w:tplc="04090005" w:tentative="1">
+      <w:start w:val="1"/>
+      <w:numFmt w:val="bullet"/>
+      <w:lvlText w:val=""/>
+      <w:lvlJc w:val="left"/>
+      <w:pPr>
+        <w:ind w:left="6525" w:hanging="360"/>
+      </w:pPr>
+      <w:rPr>
+        <w:rFonts w:ascii="Wingdings" w:hAnsi="Wingdings" w:hint="default"/>
+      </w:rPr>
+    </w:lvl>
+  </w:abstractNum>
+  <w:abstractNum w:abstractNumId="1" w15:restartNumberingAfterBreak="0">
     <w:nsid w:val="127B24A4"/>
     <w:multiLevelType w:val="multilevel"/>
     <w:tmpl w:val="C4685314"/>
@@ -733,8 +2085,127 @@
       </w:pPr>
     </w:lvl>
   </w:abstractNum>
+  <w:abstractNum w:abstractNumId="2" w15:restartNumberingAfterBreak="0">
+    <w:nsid w:val="61FE16CD"/>
+    <w:multiLevelType w:val="hybridMultilevel"/>
+    <w:tmpl w:val="FA24D786"/>
+    <w:lvl w:ilvl="0" w:tplc="04090001">
+      <w:start w:val="1"/>
+      <w:numFmt w:val="bullet"/>
+      <w:lvlText w:val=""/>
+      <w:lvlJc w:val="left"/>
+      <w:pPr>
+        <w:ind w:left="720" w:hanging="360"/>
+      </w:pPr>
+      <w:rPr>
+        <w:rFonts w:ascii="Symbol" w:hAnsi="Symbol" w:hint="default"/>
+      </w:rPr>
+    </w:lvl>
+    <w:lvl w:ilvl="1" w:tplc="04090003" w:tentative="1">
+      <w:start w:val="1"/>
+      <w:numFmt w:val="bullet"/>
+      <w:lvlText w:val="o"/>
+      <w:lvlJc w:val="left"/>
+      <w:pPr>
+        <w:ind w:left="1440" w:hanging="360"/>
+      </w:pPr>
+      <w:rPr>
+        <w:rFonts w:ascii="Courier New" w:hAnsi="Courier New" w:cs="Courier New" w:hint="default"/>
+      </w:rPr>
+    </w:lvl>
+    <w:lvl w:ilvl="2" w:tplc="04090005" w:tentative="1">
+      <w:start w:val="1"/>
+      <w:numFmt w:val="bullet"/>
+      <w:lvlText w:val=""/>
+      <w:lvlJc w:val="left"/>
+      <w:pPr>
+        <w:ind w:left="2160" w:hanging="360"/>
+      </w:pPr>
+      <w:rPr>
+        <w:rFonts w:ascii="Wingdings" w:hAnsi="Wingdings" w:hint="default"/>
+      </w:rPr>
+    </w:lvl>
+    <w:lvl w:ilvl="3" w:tplc="04090001" w:tentative="1">
+      <w:start w:val="1"/>
+      <w:numFmt w:val="bullet"/>
+      <w:lvlText w:val=""/>
+      <w:lvlJc w:val="left"/>
+      <w:pPr>
+        <w:ind w:left="2880" w:hanging="360"/>
+      </w:pPr>
+      <w:rPr>
+        <w:rFonts w:ascii="Symbol" w:hAnsi="Symbol" w:hint="default"/>
+      </w:rPr>
+    </w:lvl>
+    <w:lvl w:ilvl="4" w:tplc="04090003" w:tentative="1">
+      <w:start w:val="1"/>
+      <w:numFmt w:val="bullet"/>
+      <w:lvlText w:val="o"/>
+      <w:lvlJc w:val="left"/>
+      <w:pPr>
+        <w:ind w:left="3600" w:hanging="360"/>
+      </w:pPr>
+      <w:rPr>
+        <w:rFonts w:ascii="Courier New" w:hAnsi="Courier New" w:cs="Courier New" w:hint="default"/>
+      </w:rPr>
+    </w:lvl>
+    <w:lvl w:ilvl="5" w:tplc="04090005" w:tentative="1">
+      <w:start w:val="1"/>
+      <w:numFmt w:val="bullet"/>
+      <w:lvlText w:val=""/>
+      <w:lvlJc w:val="left"/>
+      <w:pPr>
+        <w:ind w:left="4320" w:hanging="360"/>
+      </w:pPr>
+      <w:rPr>
+        <w:rFonts w:ascii="Wingdings" w:hAnsi="Wingdings" w:hint="default"/>
+      </w:rPr>
+    </w:lvl>
+    <w:lvl w:ilvl="6" w:tplc="04090001" w:tentative="1">
+      <w:start w:val="1"/>
+      <w:numFmt w:val="bullet"/>
+      <w:lvlText w:val=""/>
+      <w:lvlJc w:val="left"/>
+      <w:pPr>
+        <w:ind w:left="5040" w:hanging="360"/>
+      </w:pPr>
+      <w:rPr>
+        <w:rFonts w:ascii="Symbol" w:hAnsi="Symbol" w:hint="default"/>
+      </w:rPr>
+    </w:lvl>
+    <w:lvl w:ilvl="7" w:tplc="04090003" w:tentative="1">
+      <w:start w:val="1"/>
+      <w:numFmt w:val="bullet"/>
+      <w:lvlText w:val="o"/>
+      <w:lvlJc w:val="left"/>
+      <w:pPr>
+        <w:ind w:left="5760" w:hanging="360"/>
+      </w:pPr>
+      <w:rPr>
+        <w:rFonts w:ascii="Courier New" w:hAnsi="Courier New" w:cs="Courier New" w:hint="default"/>
+      </w:rPr>
+    </w:lvl>
+    <w:lvl w:ilvl="8" w:tplc="04090005" w:tentative="1">
+      <w:start w:val="1"/>
+      <w:numFmt w:val="bullet"/>
+      <w:lvlText w:val=""/>
+      <w:lvlJc w:val="left"/>
+      <w:pPr>
+        <w:ind w:left="6480" w:hanging="360"/>
+      </w:pPr>
+      <w:rPr>
+        <w:rFonts w:ascii="Wingdings" w:hAnsi="Wingdings" w:hint="default"/>
+      </w:rPr>
+    </w:lvl>
+  </w:abstractNum>
   <w:num w:numId="1">
+    <w:abstractNumId w:val="1"/>
+  </w:num>
+  <w:num w:numId="2">
     <w:abstractNumId w:val="0"/>
+  </w:num>
+  <w:num w:numId="3">
+    <w:abstractNumId w:val="2"/>
   </w:num>
 </w:numbering>
 </file>
@@ -862,6 +2333,7 @@
     <w:lsdException w:name="HTML Sample" w:semiHidden="1" w:unhideWhenUsed="1"/>
     <w:lsdException w:name="HTML Typewriter" w:semiHidden="1" w:unhideWhenUsed="1"/>
     <w:lsdException w:name="HTML Variable" w:semiHidden="1" w:unhideWhenUsed="1"/>
+    <w:lsdException w:name="Normal Table" w:semiHidden="1" w:unhideWhenUsed="1"/>
     <w:lsdException w:name="annotation subject" w:semiHidden="1" w:unhideWhenUsed="1"/>
     <w:lsdException w:name="No List" w:semiHidden="1" w:unhideWhenUsed="1"/>
     <w:lsdException w:name="Outline List 1" w:semiHidden="1" w:unhideWhenUsed="1"/>
@@ -907,9 +2379,11 @@
     <w:lsdException w:name="Table Subtle 1" w:semiHidden="1" w:unhideWhenUsed="1"/>
     <w:lsdException w:name="Table Subtle 2" w:semiHidden="1" w:unhideWhenUsed="1"/>
     <w:lsdException w:name="Table Web 1" w:semiHidden="1" w:unhideWhenUsed="1"/>
+    <w:lsdException w:name="Table Web 2" w:semiHidden="1" w:unhideWhenUsed="1"/>
     <w:lsdException w:name="Table Web 3" w:semiHidden="1" w:unhideWhenUsed="1"/>
     <w:lsdException w:name="Balloon Text" w:semiHidden="1" w:unhideWhenUsed="1"/>
     <w:lsdException w:name="Table Grid" w:uiPriority="39"/>
+    <w:lsdException w:name="Table Theme" w:semiHidden="1" w:unhideWhenUsed="1"/>
     <w:lsdException w:name="Placeholder Text" w:semiHidden="1"/>
     <w:lsdException w:name="No Spacing" w:uiPriority="1" w:qFormat="1"/>
     <w:lsdException w:name="Light Shading" w:uiPriority="60"/>
@@ -1370,6 +2844,17 @@
     <w:basedOn w:val="DefaultParagraphFont"/>
     <w:rsid w:val="00044B40"/>
   </w:style>
+  <w:style w:type="paragraph" w:styleId="ListParagraph">
+    <w:name w:val="List Paragraph"/>
+    <w:basedOn w:val="Normal"/>
+    <w:uiPriority w:val="34"/>
+    <w:qFormat/>
+    <w:rsid w:val="002935FE"/>
+    <w:pPr>
+      <w:ind w:left="720"/>
+      <w:contextualSpacing/>
+    </w:pPr>
+  </w:style>
 </w:styles>
 </file>
 
@@ -1639,7 +3124,7 @@
 </file>
 
 <file path=customXml/itemProps1.xml><?xml version="1.0" encoding="utf-8"?>
-<ds:datastoreItem xmlns:ds="http://schemas.openxmlformats.org/officeDocument/2006/customXml" ds:itemID="{151C22AA-9B90-49ED-B13D-D0AA23705531}">
+<ds:datastoreItem xmlns:ds="http://schemas.openxmlformats.org/officeDocument/2006/customXml" ds:itemID="{BA37CF97-7C1C-49FA-9E6E-71698E9D8598}">
   <ds:schemaRefs>
     <ds:schemaRef ds:uri="http://schemas.openxmlformats.org/officeDocument/2006/bibliography"/>
   </ds:schemaRefs>

</xml_diff>